<commit_message>
add flowchart to written admin-usecases
</commit_message>
<xml_diff>
--- a/Word Version/Admin_usercases.docx
+++ b/Word Version/Admin_usercases.docx
@@ -774,6 +774,27 @@
     </w:p>
     <w:p>
       <w:pPr>
+        <w:jc w:val="center"/>
+        <w:rPr>
+          <w:rFonts w:ascii="Times New Roman" w:hAnsi="Times New Roman" w:cs="Times New Roman"/>
+          <w:b/>
+          <w:sz w:val="24"/>
+          <w:szCs w:val="24"/>
+        </w:rPr>
+      </w:pPr>
+      <w:r>
+        <w:rPr>
+          <w:rFonts w:ascii="Times New Roman" w:hAnsi="Times New Roman" w:cs="Times New Roman"/>
+          <w:b/>
+          <w:sz w:val="24"/>
+          <w:szCs w:val="24"/>
+        </w:rPr>
+        <w:t>Figure 1: Flowchart for Adding an account</w:t>
+      </w:r>
+    </w:p>
+    <w:p>
+      <w:pPr>
+        <w:jc w:val="center"/>
         <w:rPr>
           <w:rFonts w:ascii="Times New Roman" w:hAnsi="Times New Roman" w:cs="Times New Roman"/>
           <w:sz w:val="24"/>
@@ -783,7 +804,7 @@
     </w:p>
     <w:p>
       <w:pPr>
-        <w:ind w:firstLine="720"/>
+        <w:jc w:val="center"/>
         <w:rPr>
           <w:rFonts w:ascii="Times New Roman" w:hAnsi="Times New Roman" w:cs="Times New Roman"/>
           <w:sz w:val="24"/>
@@ -796,73 +817,30 @@
           <w:sz w:val="24"/>
           <w:szCs w:val="24"/>
         </w:rPr>
-        <w:t>Activity diagram:</w:t>
-      </w:r>
-    </w:p>
-    <w:p>
-      <w:pPr>
-        <w:rPr>
-          <w:rFonts w:ascii="Times New Roman" w:hAnsi="Times New Roman" w:cs="Times New Roman"/>
-          <w:sz w:val="24"/>
-          <w:szCs w:val="24"/>
-        </w:rPr>
-      </w:pPr>
-      <w:r>
-        <w:rPr>
-          <w:rFonts w:ascii="Times New Roman" w:hAnsi="Times New Roman" w:cs="Times New Roman"/>
-          <w:sz w:val="24"/>
-          <w:szCs w:val="24"/>
-        </w:rPr>
-        <w:tab/>
-      </w:r>
-      <w:r>
-        <w:rPr>
-          <w:rFonts w:ascii="Times New Roman" w:hAnsi="Times New Roman" w:cs="Times New Roman"/>
-          <w:noProof/>
-          <w:sz w:val="24"/>
-          <w:szCs w:val="24"/>
-        </w:rPr>
-        <w:drawing>
-          <wp:inline distT="0" distB="0" distL="0" distR="0">
-            <wp:extent cx="3886200" cy="5007776"/>
-            <wp:effectExtent l="0" t="0" r="0" b="2540"/>
-            <wp:docPr id="2" name="Picture 2"/>
-            <wp:cNvGraphicFramePr>
-              <a:graphicFrameLocks xmlns:a="http://schemas.openxmlformats.org/drawingml/2006/main" noChangeAspect="1"/>
-            </wp:cNvGraphicFramePr>
-            <a:graphic xmlns:a="http://schemas.openxmlformats.org/drawingml/2006/main">
-              <a:graphicData uri="http://schemas.openxmlformats.org/drawingml/2006/picture">
-                <pic:pic xmlns:pic="http://schemas.openxmlformats.org/drawingml/2006/picture">
-                  <pic:nvPicPr>
-                    <pic:cNvPr id="2" name="ActivityDia(CreateAccount).png"/>
-                    <pic:cNvPicPr/>
-                  </pic:nvPicPr>
-                  <pic:blipFill>
-                    <a:blip r:embed="rId6">
-                      <a:extLst>
-                        <a:ext uri="{28A0092B-C50C-407E-A947-70E740481C1C}">
-                          <a14:useLocalDpi xmlns:a14="http://schemas.microsoft.com/office/drawing/2010/main" val="0"/>
-                        </a:ext>
-                      </a:extLst>
-                    </a:blip>
-                    <a:stretch>
-                      <a:fillRect/>
-                    </a:stretch>
-                  </pic:blipFill>
-                  <pic:spPr>
-                    <a:xfrm>
-                      <a:off x="0" y="0"/>
-                      <a:ext cx="3977356" cy="5125240"/>
-                    </a:xfrm>
-                    <a:prstGeom prst="rect">
-                      <a:avLst/>
-                    </a:prstGeom>
-                  </pic:spPr>
-                </pic:pic>
-              </a:graphicData>
-            </a:graphic>
-          </wp:inline>
-        </w:drawing>
+        <w:pict>
+          <v:shapetype id="_x0000_t75" coordsize="21600,21600" o:spt="75" o:preferrelative="t" path="m@4@5l@4@11@9@11@9@5xe" filled="f" stroked="f">
+            <v:stroke joinstyle="miter"/>
+            <v:formulas>
+              <v:f eqn="if lineDrawn pixelLineWidth 0"/>
+              <v:f eqn="sum @0 1 0"/>
+              <v:f eqn="sum 0 0 @1"/>
+              <v:f eqn="prod @2 1 2"/>
+              <v:f eqn="prod @3 21600 pixelWidth"/>
+              <v:f eqn="prod @3 21600 pixelHeight"/>
+              <v:f eqn="sum @0 0 1"/>
+              <v:f eqn="prod @6 1 2"/>
+              <v:f eqn="prod @7 21600 pixelWidth"/>
+              <v:f eqn="sum @8 21600 0"/>
+              <v:f eqn="prod @7 21600 pixelHeight"/>
+              <v:f eqn="sum @10 21600 0"/>
+            </v:formulas>
+            <v:path o:extrusionok="f" gradientshapeok="t" o:connecttype="rect"/>
+            <o:lock v:ext="edit" aspectratio="t"/>
+          </v:shapetype>
+          <v:shape id="_x0000_i1025" type="#_x0000_t75" style="width:214.8pt;height:300.6pt">
+            <v:imagedata r:id="rId6" o:title="Flow chart-Add account"/>
+          </v:shape>
+        </w:pict>
       </w:r>
     </w:p>
     <w:p/>
@@ -875,7 +853,6 @@
         </w:numPr>
       </w:pPr>
       <w:r>
-        <w:lastRenderedPageBreak/>
         <w:t>Edit an account</w:t>
       </w:r>
     </w:p>
@@ -1013,6 +990,7 @@
                 <w:rFonts w:ascii="Times New Roman" w:hAnsi="Times New Roman" w:cs="Times New Roman"/>
                 <w:sz w:val="24"/>
               </w:rPr>
+              <w:lastRenderedPageBreak/>
               <w:t>Admin edits some information of a user and save the edited data in database.</w:t>
             </w:r>
           </w:p>
@@ -1041,6 +1019,7 @@
                 <w:b/>
                 <w:sz w:val="24"/>
               </w:rPr>
+              <w:lastRenderedPageBreak/>
               <w:t>Actors</w:t>
             </w:r>
           </w:p>
@@ -1614,6 +1593,7 @@
       <w:pPr>
         <w:rPr>
           <w:rFonts w:ascii="Times New Roman" w:hAnsi="Times New Roman" w:cs="Times New Roman"/>
+          <w:b/>
           <w:sz w:val="24"/>
           <w:szCs w:val="24"/>
         </w:rPr>
@@ -1621,9 +1601,10 @@
     </w:p>
     <w:p>
       <w:pPr>
-        <w:ind w:firstLine="720"/>
+        <w:ind w:left="2160" w:firstLine="720"/>
         <w:rPr>
           <w:rFonts w:ascii="Times New Roman" w:hAnsi="Times New Roman" w:cs="Times New Roman"/>
+          <w:b/>
           <w:sz w:val="24"/>
           <w:szCs w:val="24"/>
         </w:rPr>
@@ -1631,63 +1612,76 @@
       <w:r>
         <w:rPr>
           <w:rFonts w:ascii="Times New Roman" w:hAnsi="Times New Roman" w:cs="Times New Roman"/>
+          <w:b/>
           <w:sz w:val="24"/>
           <w:szCs w:val="24"/>
         </w:rPr>
-        <w:t>Activity diagram:</w:t>
+        <w:t>Figure 2</w:t>
+      </w:r>
+      <w:r>
+        <w:rPr>
+          <w:rFonts w:ascii="Times New Roman" w:hAnsi="Times New Roman" w:cs="Times New Roman"/>
+          <w:b/>
+          <w:sz w:val="24"/>
+          <w:szCs w:val="24"/>
+        </w:rPr>
+        <w:t xml:space="preserve">: Flowchart for </w:t>
+      </w:r>
+      <w:r>
+        <w:rPr>
+          <w:rFonts w:ascii="Times New Roman" w:hAnsi="Times New Roman" w:cs="Times New Roman"/>
+          <w:b/>
+          <w:sz w:val="24"/>
+          <w:szCs w:val="24"/>
+        </w:rPr>
+        <w:t>Editing an account</w:t>
       </w:r>
     </w:p>
     <w:p>
-      <w:r>
-        <w:lastRenderedPageBreak/>
-        <w:tab/>
-      </w:r>
+      <w:pPr>
+        <w:ind w:firstLine="720"/>
+        <w:jc w:val="center"/>
+        <w:rPr>
+          <w:rFonts w:ascii="Times New Roman" w:hAnsi="Times New Roman" w:cs="Times New Roman"/>
+          <w:b/>
+          <w:sz w:val="24"/>
+          <w:szCs w:val="24"/>
+        </w:rPr>
+      </w:pPr>
+    </w:p>
+    <w:p>
+      <w:pPr>
+        <w:jc w:val="center"/>
+        <w:rPr>
+          <w:noProof/>
+        </w:rPr>
+      </w:pPr>
+      <w:bookmarkStart w:id="0" w:name="_GoBack"/>
       <w:r>
         <w:rPr>
           <w:noProof/>
         </w:rPr>
-        <w:drawing>
-          <wp:inline distT="0" distB="0" distL="0" distR="0">
-            <wp:extent cx="3886200" cy="4460798"/>
-            <wp:effectExtent l="0" t="0" r="0" b="0"/>
-            <wp:docPr id="4" name="Picture 4"/>
-            <wp:cNvGraphicFramePr>
-              <a:graphicFrameLocks xmlns:a="http://schemas.openxmlformats.org/drawingml/2006/main" noChangeAspect="1"/>
-            </wp:cNvGraphicFramePr>
-            <a:graphic xmlns:a="http://schemas.openxmlformats.org/drawingml/2006/main">
-              <a:graphicData uri="http://schemas.openxmlformats.org/drawingml/2006/picture">
-                <pic:pic xmlns:pic="http://schemas.openxmlformats.org/drawingml/2006/picture">
-                  <pic:nvPicPr>
-                    <pic:cNvPr id="4" name="ActivityDia(EditAccount).png"/>
-                    <pic:cNvPicPr/>
-                  </pic:nvPicPr>
-                  <pic:blipFill>
-                    <a:blip r:embed="rId7" cstate="print">
-                      <a:extLst>
-                        <a:ext uri="{28A0092B-C50C-407E-A947-70E740481C1C}">
-                          <a14:useLocalDpi xmlns:a14="http://schemas.microsoft.com/office/drawing/2010/main" val="0"/>
-                        </a:ext>
-                      </a:extLst>
-                    </a:blip>
-                    <a:stretch>
-                      <a:fillRect/>
-                    </a:stretch>
-                  </pic:blipFill>
-                  <pic:spPr>
-                    <a:xfrm>
-                      <a:off x="0" y="0"/>
-                      <a:ext cx="3906761" cy="4484399"/>
-                    </a:xfrm>
-                    <a:prstGeom prst="rect">
-                      <a:avLst/>
-                    </a:prstGeom>
-                  </pic:spPr>
-                </pic:pic>
-              </a:graphicData>
-            </a:graphic>
-          </wp:inline>
-        </w:drawing>
+        <w:lastRenderedPageBreak/>
+        <w:pict>
+          <v:shape id="_x0000_i1027" type="#_x0000_t75" style="width:424.8pt;height:360.6pt">
+            <v:imagedata r:id="rId7" o:title="Flow chart-edit account"/>
+          </v:shape>
+        </w:pict>
       </w:r>
+      <w:bookmarkEnd w:id="0"/>
+    </w:p>
+    <w:p>
+      <w:pPr>
+        <w:jc w:val="center"/>
+        <w:rPr>
+          <w:noProof/>
+        </w:rPr>
+      </w:pPr>
+    </w:p>
+    <w:p>
+      <w:pPr>
+        <w:jc w:val="center"/>
+      </w:pPr>
     </w:p>
     <w:p>
       <w:pPr>
@@ -2073,6 +2067,7 @@
                 <w:b/>
                 <w:sz w:val="24"/>
               </w:rPr>
+              <w:lastRenderedPageBreak/>
               <w:t>Main Event Flow</w:t>
             </w:r>
           </w:p>
@@ -2189,7 +2184,6 @@
                 <w:b/>
                 <w:sz w:val="24"/>
               </w:rPr>
-              <w:lastRenderedPageBreak/>
               <w:t>Alternative Event Flow</w:t>
             </w:r>
           </w:p>
@@ -2300,61 +2294,38 @@
       </w:pPr>
     </w:p>
     <w:p>
+      <w:pPr>
+        <w:jc w:val="center"/>
+      </w:pPr>
       <w:r>
-        <w:tab/>
-        <w:t>Activity diagram</w:t>
+        <w:rPr>
+          <w:b/>
+        </w:rPr>
+        <w:t>Figure 3: Flowchart for Deleting an account</w:t>
       </w:r>
     </w:p>
     <w:p>
-      <w:r>
-        <w:tab/>
-      </w:r>
+      <w:pPr>
+        <w:jc w:val="center"/>
+        <w:rPr>
+          <w:noProof/>
+        </w:rPr>
+      </w:pPr>
       <w:r>
         <w:rPr>
           <w:noProof/>
         </w:rPr>
-        <w:drawing>
-          <wp:inline distT="0" distB="0" distL="0" distR="0">
-            <wp:extent cx="4599709" cy="6021864"/>
-            <wp:effectExtent l="0" t="0" r="0" b="0"/>
-            <wp:docPr id="5" name="Picture 5"/>
-            <wp:cNvGraphicFramePr>
-              <a:graphicFrameLocks xmlns:a="http://schemas.openxmlformats.org/drawingml/2006/main" noChangeAspect="1"/>
-            </wp:cNvGraphicFramePr>
-            <a:graphic xmlns:a="http://schemas.openxmlformats.org/drawingml/2006/main">
-              <a:graphicData uri="http://schemas.openxmlformats.org/drawingml/2006/picture">
-                <pic:pic xmlns:pic="http://schemas.openxmlformats.org/drawingml/2006/picture">
-                  <pic:nvPicPr>
-                    <pic:cNvPr id="5" name="ActivityDia(DeleteAccount).png"/>
-                    <pic:cNvPicPr/>
-                  </pic:nvPicPr>
-                  <pic:blipFill>
-                    <a:blip r:embed="rId8">
-                      <a:extLst>
-                        <a:ext uri="{28A0092B-C50C-407E-A947-70E740481C1C}">
-                          <a14:useLocalDpi xmlns:a14="http://schemas.microsoft.com/office/drawing/2010/main" val="0"/>
-                        </a:ext>
-                      </a:extLst>
-                    </a:blip>
-                    <a:stretch>
-                      <a:fillRect/>
-                    </a:stretch>
-                  </pic:blipFill>
-                  <pic:spPr>
-                    <a:xfrm>
-                      <a:off x="0" y="0"/>
-                      <a:ext cx="4604802" cy="6028532"/>
-                    </a:xfrm>
-                    <a:prstGeom prst="rect">
-                      <a:avLst/>
-                    </a:prstGeom>
-                  </pic:spPr>
-                </pic:pic>
-              </a:graphicData>
-            </a:graphic>
-          </wp:inline>
-        </w:drawing>
+        <w:pict>
+          <v:shape id="_x0000_i1030" type="#_x0000_t75" style="width:261pt;height:301.2pt">
+            <v:imagedata r:id="rId8" o:title="Flow chart-delete account"/>
+          </v:shape>
+        </w:pict>
       </w:r>
+    </w:p>
+    <w:p>
+      <w:pPr>
+        <w:jc w:val="center"/>
+      </w:pPr>
     </w:p>
     <w:p>
       <w:pPr>
@@ -2412,7 +2383,6 @@
                 <w:b/>
                 <w:sz w:val="24"/>
               </w:rPr>
-              <w:lastRenderedPageBreak/>
               <w:t>Use case’s Name</w:t>
             </w:r>
           </w:p>
@@ -2608,6 +2578,7 @@
                 <w:b/>
                 <w:sz w:val="24"/>
               </w:rPr>
+              <w:lastRenderedPageBreak/>
               <w:t>Triggers</w:t>
             </w:r>
           </w:p>
@@ -2938,6 +2909,66 @@
         </w:rPr>
         <w:tab/>
       </w:r>
+    </w:p>
+    <w:p>
+      <w:pPr>
+        <w:jc w:val="center"/>
+        <w:rPr>
+          <w:rFonts w:ascii="Times New Roman" w:hAnsi="Times New Roman" w:cs="Times New Roman"/>
+          <w:sz w:val="24"/>
+          <w:szCs w:val="24"/>
+        </w:rPr>
+      </w:pPr>
+      <w:r>
+        <w:rPr>
+          <w:rFonts w:ascii="Times New Roman" w:hAnsi="Times New Roman" w:cs="Times New Roman"/>
+          <w:sz w:val="24"/>
+          <w:szCs w:val="24"/>
+        </w:rPr>
+        <w:t>Figure 4: Flowchart for Viewing all accounts</w:t>
+      </w:r>
+    </w:p>
+    <w:p>
+      <w:pPr>
+        <w:jc w:val="center"/>
+        <w:rPr>
+          <w:rFonts w:ascii="Times New Roman" w:hAnsi="Times New Roman" w:cs="Times New Roman"/>
+          <w:sz w:val="24"/>
+          <w:szCs w:val="24"/>
+        </w:rPr>
+      </w:pPr>
+      <w:r>
+        <w:rPr>
+          <w:rFonts w:ascii="Times New Roman" w:hAnsi="Times New Roman" w:cs="Times New Roman"/>
+          <w:sz w:val="24"/>
+          <w:szCs w:val="24"/>
+        </w:rPr>
+        <w:pict>
+          <v:shape id="_x0000_i1032" type="#_x0000_t75" style="width:113.4pt;height:90.6pt">
+            <v:imagedata r:id="rId9" o:title="Flow chart-View all accounts"/>
+          </v:shape>
+        </w:pict>
+      </w:r>
+    </w:p>
+    <w:p>
+      <w:pPr>
+        <w:jc w:val="center"/>
+        <w:rPr>
+          <w:rFonts w:ascii="Times New Roman" w:hAnsi="Times New Roman" w:cs="Times New Roman"/>
+          <w:sz w:val="24"/>
+          <w:szCs w:val="24"/>
+        </w:rPr>
+      </w:pPr>
+    </w:p>
+    <w:p>
+      <w:pPr>
+        <w:jc w:val="center"/>
+        <w:rPr>
+          <w:rFonts w:ascii="Times New Roman" w:hAnsi="Times New Roman" w:cs="Times New Roman"/>
+          <w:sz w:val="24"/>
+          <w:szCs w:val="24"/>
+        </w:rPr>
+      </w:pPr>
     </w:p>
     <w:p>
       <w:pPr>
@@ -3371,6 +3402,7 @@
                 <w:rFonts w:ascii="Times New Roman" w:hAnsi="Times New Roman" w:cs="Times New Roman"/>
                 <w:sz w:val="24"/>
               </w:rPr>
+              <w:lastRenderedPageBreak/>
               <w:t>In the field search, admin enters account number and click Search button to search a for user’s data</w:t>
             </w:r>
           </w:p>
@@ -3399,6 +3431,7 @@
                 <w:b/>
                 <w:sz w:val="24"/>
               </w:rPr>
+              <w:lastRenderedPageBreak/>
               <w:t>Alternative Event Flow</w:t>
             </w:r>
           </w:p>
@@ -3462,7 +3495,6 @@
                 <w:b/>
                 <w:sz w:val="24"/>
               </w:rPr>
-              <w:lastRenderedPageBreak/>
               <w:t>Special Requirements</w:t>
             </w:r>
           </w:p>
@@ -3495,6 +3527,88 @@
         <w:pStyle w:val="ListParagraph"/>
         <w:rPr>
           <w:rFonts w:ascii="Times New Roman" w:hAnsi="Times New Roman" w:cs="Times New Roman"/>
+          <w:sz w:val="24"/>
+          <w:szCs w:val="24"/>
+        </w:rPr>
+      </w:pPr>
+    </w:p>
+    <w:p>
+      <w:pPr>
+        <w:pStyle w:val="ListParagraph"/>
+        <w:jc w:val="center"/>
+        <w:rPr>
+          <w:rFonts w:ascii="Times New Roman" w:hAnsi="Times New Roman" w:cs="Times New Roman"/>
+          <w:b/>
+          <w:sz w:val="24"/>
+          <w:szCs w:val="24"/>
+        </w:rPr>
+      </w:pPr>
+      <w:r>
+        <w:rPr>
+          <w:rFonts w:ascii="Times New Roman" w:hAnsi="Times New Roman" w:cs="Times New Roman"/>
+          <w:b/>
+          <w:sz w:val="24"/>
+          <w:szCs w:val="24"/>
+        </w:rPr>
+        <w:t>Figure 5: Flowchart for Searching an account based on account number</w:t>
+      </w:r>
+    </w:p>
+    <w:p>
+      <w:pPr>
+        <w:pStyle w:val="ListParagraph"/>
+        <w:jc w:val="center"/>
+        <w:rPr>
+          <w:rFonts w:ascii="Times New Roman" w:hAnsi="Times New Roman" w:cs="Times New Roman"/>
+          <w:b/>
+          <w:sz w:val="24"/>
+          <w:szCs w:val="24"/>
+        </w:rPr>
+      </w:pPr>
+    </w:p>
+    <w:p>
+      <w:pPr>
+        <w:pStyle w:val="ListParagraph"/>
+        <w:jc w:val="center"/>
+        <w:rPr>
+          <w:rFonts w:ascii="Times New Roman" w:hAnsi="Times New Roman" w:cs="Times New Roman"/>
+          <w:b/>
+          <w:sz w:val="24"/>
+          <w:szCs w:val="24"/>
+        </w:rPr>
+      </w:pPr>
+      <w:r>
+        <w:rPr>
+          <w:rFonts w:ascii="Times New Roman" w:hAnsi="Times New Roman" w:cs="Times New Roman"/>
+          <w:b/>
+          <w:sz w:val="24"/>
+          <w:szCs w:val="24"/>
+        </w:rPr>
+        <w:pict>
+          <v:shape id="_x0000_i1034" type="#_x0000_t75" style="width:272.4pt;height:308.4pt">
+            <v:imagedata r:id="rId10" o:title="Flow chart-search account"/>
+          </v:shape>
+        </w:pict>
+      </w:r>
+    </w:p>
+    <w:p>
+      <w:pPr>
+        <w:pStyle w:val="ListParagraph"/>
+        <w:jc w:val="center"/>
+        <w:rPr>
+          <w:rFonts w:ascii="Times New Roman" w:hAnsi="Times New Roman" w:cs="Times New Roman"/>
+          <w:b/>
+          <w:sz w:val="24"/>
+          <w:szCs w:val="24"/>
+        </w:rPr>
+      </w:pPr>
+    </w:p>
+    <w:p>
+      <w:pPr>
+        <w:pStyle w:val="ListParagraph"/>
+        <w:jc w:val="center"/>
+        <w:rPr>
+          <w:rFonts w:ascii="Times New Roman" w:hAnsi="Times New Roman" w:cs="Times New Roman"/>
+          <w:b/>
           <w:sz w:val="24"/>
           <w:szCs w:val="24"/>
         </w:rPr>
@@ -3533,6 +3647,7 @@
         <w:rPr>
           <w:noProof/>
         </w:rPr>
+        <w:lastRenderedPageBreak/>
         <w:drawing>
           <wp:inline distT="0" distB="0" distL="0" distR="0" wp14:anchorId="748356AC" wp14:editId="1FB204C6">
             <wp:extent cx="5943600" cy="3228340"/>
@@ -3549,7 +3664,7 @@
                     <pic:cNvPicPr/>
                   </pic:nvPicPr>
                   <pic:blipFill>
-                    <a:blip r:embed="rId9"/>
+                    <a:blip r:embed="rId11"/>
                     <a:stretch>
                       <a:fillRect/>
                     </a:stretch>
@@ -4035,7 +4150,6 @@
                 <w:rFonts w:ascii="Times New Roman" w:hAnsi="Times New Roman" w:cs="Times New Roman"/>
                 <w:sz w:val="24"/>
               </w:rPr>
-              <w:lastRenderedPageBreak/>
               <w:t>Click button Add</w:t>
             </w:r>
           </w:p>
@@ -4064,7 +4178,6 @@
                 <w:b/>
                 <w:sz w:val="24"/>
               </w:rPr>
-              <w:lastRenderedPageBreak/>
               <w:t>Alternative Event Flow</w:t>
             </w:r>
           </w:p>
@@ -4111,6 +4224,7 @@
                 <w:rFonts w:ascii="Times New Roman" w:hAnsi="Times New Roman" w:cs="Times New Roman"/>
                 <w:sz w:val="24"/>
               </w:rPr>
+              <w:lastRenderedPageBreak/>
               <w:t>Admin may click Cancel button in the case to re-check the information</w:t>
             </w:r>
           </w:p>
@@ -4148,6 +4262,7 @@
                 <w:b/>
                 <w:sz w:val="24"/>
               </w:rPr>
+              <w:lastRenderedPageBreak/>
               <w:t>Special Requirements</w:t>
             </w:r>
           </w:p>
@@ -4190,6 +4305,83 @@
           <w:szCs w:val="24"/>
         </w:rPr>
       </w:pPr>
+    </w:p>
+    <w:p>
+      <w:pPr>
+        <w:pStyle w:val="ListParagraph"/>
+        <w:rPr>
+          <w:rFonts w:ascii="Times New Roman" w:hAnsi="Times New Roman" w:cs="Times New Roman"/>
+          <w:sz w:val="24"/>
+          <w:szCs w:val="24"/>
+        </w:rPr>
+      </w:pPr>
+    </w:p>
+    <w:p>
+      <w:pPr>
+        <w:pStyle w:val="ListParagraph"/>
+        <w:jc w:val="center"/>
+        <w:rPr>
+          <w:rFonts w:ascii="Times New Roman" w:hAnsi="Times New Roman" w:cs="Times New Roman"/>
+          <w:b/>
+          <w:sz w:val="24"/>
+          <w:szCs w:val="24"/>
+        </w:rPr>
+      </w:pPr>
+      <w:r>
+        <w:rPr>
+          <w:rFonts w:ascii="Times New Roman" w:hAnsi="Times New Roman" w:cs="Times New Roman"/>
+          <w:b/>
+          <w:sz w:val="24"/>
+          <w:szCs w:val="24"/>
+        </w:rPr>
+        <w:t>Figure 6: Flowchart for Adding a transaction</w:t>
+      </w:r>
+    </w:p>
+    <w:p>
+      <w:pPr>
+        <w:pStyle w:val="ListParagraph"/>
+        <w:jc w:val="center"/>
+        <w:rPr>
+          <w:rFonts w:ascii="Times New Roman" w:hAnsi="Times New Roman" w:cs="Times New Roman"/>
+          <w:sz w:val="24"/>
+          <w:szCs w:val="24"/>
+        </w:rPr>
+      </w:pPr>
+    </w:p>
+    <w:p>
+      <w:pPr>
+        <w:pStyle w:val="ListParagraph"/>
+        <w:jc w:val="center"/>
+        <w:rPr>
+          <w:rFonts w:ascii="Times New Roman" w:hAnsi="Times New Roman" w:cs="Times New Roman"/>
+          <w:sz w:val="24"/>
+          <w:szCs w:val="24"/>
+        </w:rPr>
+      </w:pPr>
+    </w:p>
+    <w:p>
+      <w:pPr>
+        <w:pStyle w:val="ListParagraph"/>
+        <w:jc w:val="center"/>
+        <w:rPr>
+          <w:rFonts w:ascii="Times New Roman" w:hAnsi="Times New Roman" w:cs="Times New Roman"/>
+          <w:sz w:val="24"/>
+          <w:szCs w:val="24"/>
+        </w:rPr>
+      </w:pPr>
+      <w:r>
+        <w:rPr>
+          <w:rFonts w:ascii="Times New Roman" w:hAnsi="Times New Roman" w:cs="Times New Roman"/>
+          <w:b/>
+          <w:sz w:val="24"/>
+          <w:szCs w:val="24"/>
+        </w:rPr>
+        <w:pict>
+          <v:shape id="_x0000_i1036" type="#_x0000_t75" style="width:214.8pt;height:300.6pt">
+            <v:imagedata r:id="rId12" o:title="Flow chart-Add transaction"/>
+          </v:shape>
+        </w:pict>
+      </w:r>
     </w:p>
     <w:p>
       <w:pPr>
@@ -4513,6 +4705,7 @@
                 <w:b/>
                 <w:sz w:val="24"/>
               </w:rPr>
+              <w:lastRenderedPageBreak/>
               <w:t>Pre-Conditions</w:t>
             </w:r>
           </w:p>
@@ -4871,12 +5064,74 @@
     <w:p>
       <w:pPr>
         <w:pStyle w:val="ListParagraph"/>
+        <w:jc w:val="center"/>
+        <w:rPr>
+          <w:rFonts w:ascii="Times New Roman" w:hAnsi="Times New Roman" w:cs="Times New Roman"/>
+          <w:b/>
+          <w:sz w:val="24"/>
+          <w:szCs w:val="24"/>
+        </w:rPr>
+      </w:pPr>
+      <w:r>
+        <w:rPr>
+          <w:rFonts w:ascii="Times New Roman" w:hAnsi="Times New Roman" w:cs="Times New Roman"/>
+          <w:b/>
+          <w:sz w:val="24"/>
+          <w:szCs w:val="24"/>
+        </w:rPr>
+        <w:t>Figure 7</w:t>
+      </w:r>
+      <w:r>
+        <w:rPr>
+          <w:rFonts w:ascii="Times New Roman" w:hAnsi="Times New Roman" w:cs="Times New Roman"/>
+          <w:b/>
+          <w:sz w:val="24"/>
+          <w:szCs w:val="24"/>
+        </w:rPr>
+        <w:t xml:space="preserve">: Flowchart for </w:t>
+      </w:r>
+      <w:r>
+        <w:rPr>
+          <w:rFonts w:ascii="Times New Roman" w:hAnsi="Times New Roman" w:cs="Times New Roman"/>
+          <w:b/>
+          <w:sz w:val="24"/>
+          <w:szCs w:val="24"/>
+        </w:rPr>
+        <w:t>Editing</w:t>
+      </w:r>
+      <w:r>
+        <w:rPr>
+          <w:rFonts w:ascii="Times New Roman" w:hAnsi="Times New Roman" w:cs="Times New Roman"/>
+          <w:b/>
+          <w:sz w:val="24"/>
+          <w:szCs w:val="24"/>
+        </w:rPr>
+        <w:t xml:space="preserve"> a transaction</w:t>
+      </w:r>
+    </w:p>
+    <w:p>
+      <w:pPr>
+        <w:pStyle w:val="ListParagraph"/>
+        <w:jc w:val="center"/>
         <w:rPr>
           <w:rFonts w:ascii="Times New Roman" w:hAnsi="Times New Roman" w:cs="Times New Roman"/>
           <w:sz w:val="24"/>
           <w:szCs w:val="24"/>
         </w:rPr>
       </w:pPr>
+      <w:r>
+        <w:rPr>
+          <w:rFonts w:ascii="Times New Roman" w:hAnsi="Times New Roman" w:cs="Times New Roman"/>
+          <w:b/>
+          <w:sz w:val="24"/>
+          <w:szCs w:val="24"/>
+        </w:rPr>
+        <w:pict>
+          <v:shape id="_x0000_i1038" type="#_x0000_t75" style="width:424.8pt;height:360.6pt">
+            <v:imagedata r:id="rId13" o:title="Flow chart-edit transaction"/>
+          </v:shape>
+        </w:pict>
+      </w:r>
     </w:p>
     <w:p>
       <w:pPr>
@@ -4887,6 +5142,7 @@
         </w:numPr>
       </w:pPr>
       <w:r>
+        <w:lastRenderedPageBreak/>
         <w:t>Delete a transaction</w:t>
       </w:r>
     </w:p>
@@ -4925,7 +5181,6 @@
                 <w:b/>
                 <w:sz w:val="24"/>
               </w:rPr>
-              <w:lastRenderedPageBreak/>
               <w:t>Use case’s Name</w:t>
             </w:r>
           </w:p>
@@ -5421,6 +5676,74 @@
       </w:tr>
     </w:tbl>
     <w:p/>
+    <w:p/>
+    <w:p/>
+    <w:p>
+      <w:pPr>
+        <w:jc w:val="center"/>
+        <w:rPr>
+          <w:rFonts w:ascii="Times New Roman" w:hAnsi="Times New Roman" w:cs="Times New Roman"/>
+          <w:b/>
+          <w:sz w:val="24"/>
+          <w:szCs w:val="24"/>
+        </w:rPr>
+      </w:pPr>
+      <w:r>
+        <w:rPr>
+          <w:rFonts w:ascii="Times New Roman" w:hAnsi="Times New Roman" w:cs="Times New Roman"/>
+          <w:b/>
+          <w:sz w:val="24"/>
+          <w:szCs w:val="24"/>
+        </w:rPr>
+        <w:t>Figure 8</w:t>
+      </w:r>
+      <w:r>
+        <w:rPr>
+          <w:rFonts w:ascii="Times New Roman" w:hAnsi="Times New Roman" w:cs="Times New Roman"/>
+          <w:b/>
+          <w:sz w:val="24"/>
+          <w:szCs w:val="24"/>
+        </w:rPr>
+        <w:t xml:space="preserve">: Flowchart for </w:t>
+      </w:r>
+      <w:r>
+        <w:rPr>
+          <w:rFonts w:ascii="Times New Roman" w:hAnsi="Times New Roman" w:cs="Times New Roman"/>
+          <w:b/>
+          <w:sz w:val="24"/>
+          <w:szCs w:val="24"/>
+        </w:rPr>
+        <w:t xml:space="preserve">Deleting </w:t>
+      </w:r>
+      <w:r>
+        <w:rPr>
+          <w:rFonts w:ascii="Times New Roman" w:hAnsi="Times New Roman" w:cs="Times New Roman"/>
+          <w:b/>
+          <w:sz w:val="24"/>
+          <w:szCs w:val="24"/>
+        </w:rPr>
+        <w:t>a transaction</w:t>
+      </w:r>
+    </w:p>
+    <w:p>
+      <w:pPr>
+        <w:jc w:val="center"/>
+      </w:pPr>
+      <w:r>
+        <w:rPr>
+          <w:rFonts w:ascii="Times New Roman" w:hAnsi="Times New Roman" w:cs="Times New Roman"/>
+          <w:b/>
+          <w:sz w:val="24"/>
+          <w:szCs w:val="24"/>
+        </w:rPr>
+        <w:lastRenderedPageBreak/>
+        <w:pict>
+          <v:shape id="_x0000_i1040" type="#_x0000_t75" style="width:267pt;height:308.4pt">
+            <v:imagedata r:id="rId14" o:title="Flow chart-delete transaction"/>
+          </v:shape>
+        </w:pict>
+      </w:r>
+    </w:p>
     <w:p>
       <w:pPr>
         <w:pStyle w:val="Heading2"/>
@@ -5924,7 +6247,6 @@
                 <w:b/>
                 <w:sz w:val="24"/>
               </w:rPr>
-              <w:lastRenderedPageBreak/>
               <w:t>Special Requirements</w:t>
             </w:r>
           </w:p>
@@ -5958,63 +6280,111 @@
       </w:pPr>
     </w:p>
     <w:p>
+      <w:pPr>
+        <w:jc w:val="center"/>
+        <w:rPr>
+          <w:rFonts w:ascii="Times New Roman" w:hAnsi="Times New Roman" w:cs="Times New Roman"/>
+          <w:b/>
+          <w:sz w:val="24"/>
+          <w:szCs w:val="24"/>
+        </w:rPr>
+      </w:pPr>
       <w:r>
-        <w:tab/>
-        <w:t>Activity diagram:</w:t>
+        <w:rPr>
+          <w:rFonts w:ascii="Times New Roman" w:hAnsi="Times New Roman" w:cs="Times New Roman"/>
+          <w:b/>
+          <w:sz w:val="24"/>
+          <w:szCs w:val="24"/>
+        </w:rPr>
+        <w:t>Figure 9</w:t>
+      </w:r>
+      <w:r>
+        <w:rPr>
+          <w:rFonts w:ascii="Times New Roman" w:hAnsi="Times New Roman" w:cs="Times New Roman"/>
+          <w:b/>
+          <w:sz w:val="24"/>
+          <w:szCs w:val="24"/>
+        </w:rPr>
+        <w:t xml:space="preserve">: Flowchart for </w:t>
+      </w:r>
+      <w:r>
+        <w:rPr>
+          <w:rFonts w:ascii="Times New Roman" w:hAnsi="Times New Roman" w:cs="Times New Roman"/>
+          <w:b/>
+          <w:sz w:val="24"/>
+          <w:szCs w:val="24"/>
+        </w:rPr>
+        <w:t>Viewing all</w:t>
+      </w:r>
+      <w:r>
+        <w:rPr>
+          <w:rFonts w:ascii="Times New Roman" w:hAnsi="Times New Roman" w:cs="Times New Roman"/>
+          <w:b/>
+          <w:sz w:val="24"/>
+          <w:szCs w:val="24"/>
+        </w:rPr>
+        <w:t xml:space="preserve"> transaction</w:t>
+      </w:r>
+      <w:r>
+        <w:rPr>
+          <w:rFonts w:ascii="Times New Roman" w:hAnsi="Times New Roman" w:cs="Times New Roman"/>
+          <w:b/>
+          <w:sz w:val="24"/>
+          <w:szCs w:val="24"/>
+        </w:rPr>
+        <w:t>s</w:t>
       </w:r>
     </w:p>
     <w:p>
-      <w:r>
-        <w:tab/>
-      </w:r>
-      <w:bookmarkStart w:id="0" w:name="_GoBack"/>
+      <w:pPr>
+        <w:jc w:val="center"/>
+        <w:rPr>
+          <w:rFonts w:ascii="Times New Roman" w:hAnsi="Times New Roman" w:cs="Times New Roman"/>
+          <w:b/>
+          <w:sz w:val="24"/>
+          <w:szCs w:val="24"/>
+        </w:rPr>
+      </w:pPr>
+    </w:p>
+    <w:p>
+      <w:pPr>
+        <w:jc w:val="center"/>
+        <w:rPr>
+          <w:rFonts w:ascii="Times New Roman" w:hAnsi="Times New Roman" w:cs="Times New Roman"/>
+          <w:b/>
+          <w:sz w:val="24"/>
+          <w:szCs w:val="24"/>
+        </w:rPr>
+      </w:pPr>
       <w:r>
         <w:rPr>
-          <w:noProof/>
+          <w:rFonts w:ascii="Times New Roman" w:hAnsi="Times New Roman" w:cs="Times New Roman"/>
+          <w:b/>
+          <w:sz w:val="24"/>
+          <w:szCs w:val="24"/>
         </w:rPr>
-        <w:drawing>
-          <wp:inline distT="0" distB="0" distL="0" distR="0">
-            <wp:extent cx="5149053" cy="6068291"/>
-            <wp:effectExtent l="0" t="0" r="0" b="8890"/>
-            <wp:docPr id="6" name="Picture 6"/>
-            <wp:cNvGraphicFramePr>
-              <a:graphicFrameLocks xmlns:a="http://schemas.openxmlformats.org/drawingml/2006/main" noChangeAspect="1"/>
-            </wp:cNvGraphicFramePr>
-            <a:graphic xmlns:a="http://schemas.openxmlformats.org/drawingml/2006/main">
-              <a:graphicData uri="http://schemas.openxmlformats.org/drawingml/2006/picture">
-                <pic:pic xmlns:pic="http://schemas.openxmlformats.org/drawingml/2006/picture">
-                  <pic:nvPicPr>
-                    <pic:cNvPr id="6" name="ActivityDia(ViewTransactionReport).png"/>
-                    <pic:cNvPicPr/>
-                  </pic:nvPicPr>
-                  <pic:blipFill>
-                    <a:blip r:embed="rId10">
-                      <a:extLst>
-                        <a:ext uri="{28A0092B-C50C-407E-A947-70E740481C1C}">
-                          <a14:useLocalDpi xmlns:a14="http://schemas.microsoft.com/office/drawing/2010/main" val="0"/>
-                        </a:ext>
-                      </a:extLst>
-                    </a:blip>
-                    <a:stretch>
-                      <a:fillRect/>
-                    </a:stretch>
-                  </pic:blipFill>
-                  <pic:spPr>
-                    <a:xfrm>
-                      <a:off x="0" y="0"/>
-                      <a:ext cx="5152463" cy="6072310"/>
-                    </a:xfrm>
-                    <a:prstGeom prst="rect">
-                      <a:avLst/>
-                    </a:prstGeom>
-                  </pic:spPr>
-                </pic:pic>
-              </a:graphicData>
-            </a:graphic>
-          </wp:inline>
-        </w:drawing>
+        <w:pict>
+          <v:shape id="_x0000_i1041" type="#_x0000_t75" style="width:113.4pt;height:90.6pt">
+            <v:imagedata r:id="rId15" o:title="Flow chart-view all transactions"/>
+          </v:shape>
+        </w:pict>
       </w:r>
-      <w:bookmarkEnd w:id="0"/>
+    </w:p>
+    <w:p>
+      <w:pPr>
+        <w:jc w:val="center"/>
+        <w:rPr>
+          <w:rFonts w:ascii="Times New Roman" w:hAnsi="Times New Roman" w:cs="Times New Roman"/>
+          <w:b/>
+          <w:sz w:val="24"/>
+          <w:szCs w:val="24"/>
+        </w:rPr>
+      </w:pPr>
+    </w:p>
+    <w:p>
+      <w:pPr>
+        <w:jc w:val="center"/>
+      </w:pPr>
     </w:p>
     <w:p>
       <w:pPr>
@@ -6187,7 +6557,6 @@
                 <w:rFonts w:ascii="Times New Roman" w:hAnsi="Times New Roman" w:cs="Times New Roman"/>
                 <w:sz w:val="24"/>
               </w:rPr>
-              <w:lastRenderedPageBreak/>
               <w:t xml:space="preserve">Admin views list of </w:t>
             </w:r>
             <w:r>
@@ -6244,7 +6613,6 @@
                 <w:b/>
                 <w:sz w:val="24"/>
               </w:rPr>
-              <w:lastRenderedPageBreak/>
               <w:t>Actors</w:t>
             </w:r>
           </w:p>
@@ -6640,6 +7008,64 @@
       </w:tr>
     </w:tbl>
     <w:p/>
+    <w:p/>
+    <w:p>
+      <w:pPr>
+        <w:jc w:val="center"/>
+        <w:rPr>
+          <w:rFonts w:ascii="Times New Roman" w:hAnsi="Times New Roman" w:cs="Times New Roman"/>
+          <w:b/>
+          <w:sz w:val="24"/>
+          <w:szCs w:val="24"/>
+        </w:rPr>
+      </w:pPr>
+      <w:r>
+        <w:rPr>
+          <w:rFonts w:ascii="Times New Roman" w:hAnsi="Times New Roman" w:cs="Times New Roman"/>
+          <w:b/>
+          <w:sz w:val="24"/>
+          <w:szCs w:val="24"/>
+        </w:rPr>
+        <w:t>Figure 10</w:t>
+      </w:r>
+      <w:r>
+        <w:rPr>
+          <w:rFonts w:ascii="Times New Roman" w:hAnsi="Times New Roman" w:cs="Times New Roman"/>
+          <w:b/>
+          <w:sz w:val="24"/>
+          <w:szCs w:val="24"/>
+        </w:rPr>
+        <w:t xml:space="preserve">: Flowchart for </w:t>
+      </w:r>
+      <w:r>
+        <w:rPr>
+          <w:rFonts w:ascii="Times New Roman" w:hAnsi="Times New Roman" w:cs="Times New Roman"/>
+          <w:b/>
+          <w:sz w:val="24"/>
+          <w:szCs w:val="24"/>
+        </w:rPr>
+        <w:t>Search a transaction based on account number</w:t>
+      </w:r>
+    </w:p>
+    <w:p>
+      <w:pPr>
+        <w:jc w:val="center"/>
+      </w:pPr>
+      <w:r>
+        <w:rPr>
+          <w:rFonts w:ascii="Times New Roman" w:hAnsi="Times New Roman" w:cs="Times New Roman"/>
+          <w:b/>
+          <w:sz w:val="24"/>
+          <w:szCs w:val="24"/>
+        </w:rPr>
+        <w:lastRenderedPageBreak/>
+        <w:pict>
+          <v:shape id="_x0000_i1043" type="#_x0000_t75" style="width:272.4pt;height:308.4pt">
+            <v:imagedata r:id="rId16" o:title="Flow chart-search transactions"/>
+          </v:shape>
+        </w:pict>
+      </w:r>
+    </w:p>
     <w:sectPr>
       <w:pgSz w:w="12240" w:h="15840"/>
       <w:pgMar w:top="1440" w:right="1440" w:bottom="1440" w:left="1440" w:header="720" w:footer="720" w:gutter="0"/>

</xml_diff>